<commit_message>
Update Fall 2023 - Assignment 3 Solution
</commit_message>
<xml_diff>
--- a/Assignments/Fall 2022/Assignment 5/Docs/Assignment 5 - Q5 - solution.docx
+++ b/Assignments/Fall 2022/Assignment 5/Docs/Assignment 5 - Q5 - solution.docx
@@ -240,23 +240,7 @@
           <w:sz w:val="28"/>
           <w:szCs w:val="28"/>
         </w:rPr>
-        <w:t xml:space="preserve">= </w:t>
-      </w:r>
-      <w:r>
-        <w:rPr>
-          <w:rFonts w:ascii="Vazirmatn" w:hAnsi="Vazirmatn" w:cs="Nazanin"/>
-          <w:sz w:val="28"/>
-          <w:szCs w:val="28"/>
-        </w:rPr>
-        <w:t>25</w:t>
-      </w:r>
-      <w:r>
-        <w:rPr>
-          <w:rFonts w:ascii="Vazirmatn" w:hAnsi="Vazirmatn" w:cs="Nazanin"/>
-          <w:sz w:val="28"/>
-          <w:szCs w:val="28"/>
-        </w:rPr>
-        <w:t xml:space="preserve">ps, </w:t>
+        <w:t xml:space="preserve">= 25ps, </w:t>
       </w:r>
       <w:proofErr w:type="spellStart"/>
       <w:r>
@@ -435,63 +419,7 @@
           <w:sz w:val="28"/>
           <w:szCs w:val="28"/>
         </w:rPr>
-        <w:t>FF2 -&gt; CL</w:t>
-      </w:r>
-      <w:r>
-        <w:rPr>
-          <w:rFonts w:cs="Nazanin"/>
-          <w:sz w:val="28"/>
-          <w:szCs w:val="28"/>
-        </w:rPr>
-        <w:t>3</w:t>
-      </w:r>
-      <w:r>
-        <w:rPr>
-          <w:rFonts w:cs="Nazanin"/>
-          <w:sz w:val="28"/>
-          <w:szCs w:val="28"/>
-        </w:rPr>
-        <w:t xml:space="preserve"> -&gt; FF</w:t>
-      </w:r>
-      <w:r>
-        <w:rPr>
-          <w:rFonts w:cs="Nazanin"/>
-          <w:sz w:val="28"/>
-          <w:szCs w:val="28"/>
-        </w:rPr>
-        <w:t>3</w:t>
-      </w:r>
-      <w:r>
-        <w:rPr>
-          <w:rFonts w:cs="Nazanin"/>
-          <w:sz w:val="28"/>
-          <w:szCs w:val="28"/>
-        </w:rPr>
-        <w:t xml:space="preserve">: 50 + </w:t>
-      </w:r>
-      <w:r>
-        <w:rPr>
-          <w:rFonts w:cs="Nazanin"/>
-          <w:sz w:val="28"/>
-          <w:szCs w:val="28"/>
-        </w:rPr>
-        <w:t>300</w:t>
-      </w:r>
-      <w:r>
-        <w:rPr>
-          <w:rFonts w:cs="Nazanin"/>
-          <w:sz w:val="28"/>
-          <w:szCs w:val="28"/>
-        </w:rPr>
-        <w:t xml:space="preserve"> + 25 = </w:t>
-      </w:r>
-      <w:r>
-        <w:rPr>
-          <w:rFonts w:cs="Nazanin"/>
-          <w:sz w:val="28"/>
-          <w:szCs w:val="28"/>
-        </w:rPr>
-        <w:t>375</w:t>
+        <w:t>FF2 -&gt; CL3 -&gt; FF3: 50 + 300 + 25 = 375</w:t>
       </w:r>
     </w:p>
     <w:p>
@@ -509,55 +437,7 @@
           <w:sz w:val="28"/>
           <w:szCs w:val="28"/>
         </w:rPr>
-        <w:t>FF</w:t>
-      </w:r>
-      <w:r>
-        <w:rPr>
-          <w:rFonts w:cs="Nazanin"/>
-          <w:sz w:val="28"/>
-          <w:szCs w:val="28"/>
-        </w:rPr>
-        <w:t>3</w:t>
-      </w:r>
-      <w:r>
-        <w:rPr>
-          <w:rFonts w:cs="Nazanin"/>
-          <w:sz w:val="28"/>
-          <w:szCs w:val="28"/>
-        </w:rPr>
-        <w:t xml:space="preserve"> -&gt; CL</w:t>
-      </w:r>
-      <w:r>
-        <w:rPr>
-          <w:rFonts w:cs="Nazanin"/>
-          <w:sz w:val="28"/>
-          <w:szCs w:val="28"/>
-        </w:rPr>
-        <w:t>2</w:t>
-      </w:r>
-      <w:r>
-        <w:rPr>
-          <w:rFonts w:cs="Nazanin"/>
-          <w:sz w:val="28"/>
-          <w:szCs w:val="28"/>
-        </w:rPr>
-        <w:t xml:space="preserve"> -&gt; FF</w:t>
-      </w:r>
-      <w:r>
-        <w:rPr>
-          <w:rFonts w:cs="Nazanin"/>
-          <w:sz w:val="28"/>
-          <w:szCs w:val="28"/>
-        </w:rPr>
-        <w:t>1</w:t>
-      </w:r>
-      <w:r>
-        <w:rPr>
-          <w:rFonts w:cs="Nazanin"/>
-          <w:sz w:val="28"/>
-          <w:szCs w:val="28"/>
-        </w:rPr>
-        <w:t>: 50 + 250 + 25 = 325</w:t>
+        <w:t>FF3 -&gt; CL2 -&gt; FF1: 50 + 250 + 25 = 325</w:t>
       </w:r>
     </w:p>
     <w:p>
@@ -871,15 +751,7 @@
           <w:sz w:val="28"/>
           <w:szCs w:val="28"/>
         </w:rPr>
-        <w:t>Max</w:t>
-      </w:r>
-      <w:r>
-        <w:rPr>
-          <w:rFonts w:cs="Nazanin"/>
-          <w:sz w:val="28"/>
-          <w:szCs w:val="28"/>
-        </w:rPr>
-        <w:t xml:space="preserve"> </w:t>
+        <w:t xml:space="preserve">Max </w:t>
       </w:r>
       <w:proofErr w:type="spellStart"/>
       <w:r>
@@ -907,16 +779,7 @@
           <w:szCs w:val="28"/>
           <w:vertAlign w:val="subscript"/>
         </w:rPr>
-        <w:t xml:space="preserve"> </w:t>
-      </w:r>
-      <w:r>
-        <w:rPr>
-          <w:rFonts w:ascii="Vazirmatn" w:hAnsi="Vazirmatn" w:cs="Nazanin"/>
-          <w:sz w:val="28"/>
-          <w:szCs w:val="28"/>
-          <w:vertAlign w:val="subscript"/>
-        </w:rPr>
-        <w:t>(</w:t>
+        <w:t xml:space="preserve"> (</w:t>
       </w:r>
       <w:proofErr w:type="spellStart"/>
       <w:r>
@@ -936,16 +799,7 @@
           <w:szCs w:val="28"/>
           <w:vertAlign w:val="subscript"/>
         </w:rPr>
-        <w:t>)</w:t>
-      </w:r>
-      <w:r>
-        <w:rPr>
-          <w:rFonts w:ascii="Vazirmatn" w:hAnsi="Vazirmatn" w:cs="Nazanin"/>
-          <w:sz w:val="28"/>
-          <w:szCs w:val="28"/>
-          <w:vertAlign w:val="subscript"/>
-        </w:rPr>
-        <w:t xml:space="preserve"> </w:t>
+        <w:t xml:space="preserve">) </w:t>
       </w:r>
     </w:p>
     <w:p>
@@ -989,50 +843,18 @@
       <w:pPr>
         <w:bidi w:val="0"/>
         <w:rPr>
-          <w:rFonts w:ascii="Vazirmatn" w:hAnsi="Vazirmatn" w:cs="Nazanin" w:hint="cs"/>
-          <w:sz w:val="24"/>
-          <w:szCs w:val="24"/>
-        </w:rPr>
-      </w:pPr>
-      <w:r>
-        <w:rPr>
-          <w:rFonts w:ascii="Vazirmatn" w:hAnsi="Vazirmatn" w:cs="Nazanin"/>
-          <w:sz w:val="24"/>
-          <w:szCs w:val="24"/>
-        </w:rPr>
-        <w:t>FF</w:t>
-      </w:r>
-      <w:r>
-        <w:rPr>
-          <w:rFonts w:ascii="Vazirmatn" w:hAnsi="Vazirmatn" w:cs="Nazanin"/>
-          <w:sz w:val="24"/>
-          <w:szCs w:val="24"/>
-        </w:rPr>
-        <w:t>2</w:t>
-      </w:r>
-      <w:r>
-        <w:rPr>
-          <w:rFonts w:ascii="Vazirmatn" w:hAnsi="Vazirmatn" w:cs="Nazanin"/>
-          <w:sz w:val="24"/>
-          <w:szCs w:val="24"/>
-        </w:rPr>
-        <w:t xml:space="preserve"> to FF</w:t>
-      </w:r>
-      <w:r>
-        <w:rPr>
-          <w:rFonts w:ascii="Vazirmatn" w:hAnsi="Vazirmatn" w:cs="Nazanin"/>
-          <w:sz w:val="24"/>
-          <w:szCs w:val="24"/>
-        </w:rPr>
-        <w:t>3</w:t>
-      </w:r>
-      <w:r>
-        <w:rPr>
-          <w:rFonts w:ascii="Vazirmatn" w:hAnsi="Vazirmatn" w:cs="Nazanin"/>
-          <w:sz w:val="24"/>
-          <w:szCs w:val="24"/>
-        </w:rPr>
-        <w:t xml:space="preserve">: 75 + 50 </w:t>
+          <w:rFonts w:ascii="Vazirmatn" w:hAnsi="Vazirmatn" w:cs="Nazanin"/>
+          <w:sz w:val="24"/>
+          <w:szCs w:val="24"/>
+        </w:rPr>
+      </w:pPr>
+      <w:r>
+        <w:rPr>
+          <w:rFonts w:ascii="Vazirmatn" w:hAnsi="Vazirmatn" w:cs="Nazanin"/>
+          <w:sz w:val="24"/>
+          <w:szCs w:val="24"/>
+        </w:rPr>
+        <w:t xml:space="preserve">FF2 to FF3: 75 + 50 </w:t>
       </w:r>
       <m:oMath>
         <m:r>
@@ -1058,66 +880,18 @@
       <w:pPr>
         <w:bidi w:val="0"/>
         <w:rPr>
-          <w:rFonts w:ascii="Vazirmatn" w:hAnsi="Vazirmatn" w:cs="Nazanin" w:hint="cs"/>
-          <w:sz w:val="24"/>
-          <w:szCs w:val="24"/>
-        </w:rPr>
-      </w:pPr>
-      <w:r>
-        <w:rPr>
-          <w:rFonts w:ascii="Vazirmatn" w:hAnsi="Vazirmatn" w:cs="Nazanin"/>
-          <w:sz w:val="24"/>
-          <w:szCs w:val="24"/>
-        </w:rPr>
-        <w:t>FF</w:t>
-      </w:r>
-      <w:r>
-        <w:rPr>
-          <w:rFonts w:ascii="Vazirmatn" w:hAnsi="Vazirmatn" w:cs="Nazanin"/>
-          <w:sz w:val="24"/>
-          <w:szCs w:val="24"/>
-        </w:rPr>
-        <w:t>3</w:t>
-      </w:r>
-      <w:r>
-        <w:rPr>
-          <w:rFonts w:ascii="Vazirmatn" w:hAnsi="Vazirmatn" w:cs="Nazanin"/>
-          <w:sz w:val="24"/>
-          <w:szCs w:val="24"/>
-        </w:rPr>
-        <w:t xml:space="preserve"> to FF</w:t>
-      </w:r>
-      <w:r>
-        <w:rPr>
-          <w:rFonts w:ascii="Vazirmatn" w:hAnsi="Vazirmatn" w:cs="Nazanin"/>
-          <w:sz w:val="24"/>
-          <w:szCs w:val="24"/>
-        </w:rPr>
-        <w:t>1</w:t>
-      </w:r>
-      <w:r>
-        <w:rPr>
-          <w:rFonts w:ascii="Vazirmatn" w:hAnsi="Vazirmatn" w:cs="Nazanin"/>
-          <w:sz w:val="24"/>
-          <w:szCs w:val="24"/>
-        </w:rPr>
-        <w:t xml:space="preserve">: </w:t>
-      </w:r>
-      <w:r>
-        <w:rPr>
-          <w:rFonts w:ascii="Vazirmatn" w:hAnsi="Vazirmatn" w:cs="Nazanin"/>
-          <w:sz w:val="24"/>
-          <w:szCs w:val="24"/>
-        </w:rPr>
-        <w:t>25</w:t>
-      </w:r>
-      <w:r>
-        <w:rPr>
-          <w:rFonts w:ascii="Vazirmatn" w:hAnsi="Vazirmatn" w:cs="Nazanin"/>
-          <w:sz w:val="24"/>
-          <w:szCs w:val="24"/>
-        </w:rPr>
-        <w:t xml:space="preserve"> + 50 </w:t>
+          <w:rFonts w:ascii="Vazirmatn" w:hAnsi="Vazirmatn" w:cs="Nazanin"/>
+          <w:sz w:val="24"/>
+          <w:szCs w:val="24"/>
+        </w:rPr>
+      </w:pPr>
+      <w:r>
+        <w:rPr>
+          <w:rFonts w:ascii="Vazirmatn" w:hAnsi="Vazirmatn" w:cs="Nazanin"/>
+          <w:sz w:val="24"/>
+          <w:szCs w:val="24"/>
+        </w:rPr>
+        <w:t xml:space="preserve">FF3 to FF1: 25 + 50 </w:t>
       </w:r>
       <m:oMath>
         <m:r>
@@ -1154,55 +928,7 @@
           <w:sz w:val="24"/>
           <w:szCs w:val="24"/>
         </w:rPr>
-        <w:t>FF</w:t>
-      </w:r>
-      <w:r>
-        <w:rPr>
-          <w:rFonts w:ascii="Vazirmatn" w:hAnsi="Vazirmatn" w:cs="Nazanin"/>
-          <w:sz w:val="24"/>
-          <w:szCs w:val="24"/>
-        </w:rPr>
-        <w:t>2</w:t>
-      </w:r>
-      <w:r>
-        <w:rPr>
-          <w:rFonts w:ascii="Vazirmatn" w:hAnsi="Vazirmatn" w:cs="Nazanin"/>
-          <w:sz w:val="24"/>
-          <w:szCs w:val="24"/>
-        </w:rPr>
-        <w:t xml:space="preserve"> to FF</w:t>
-      </w:r>
-      <w:r>
-        <w:rPr>
-          <w:rFonts w:ascii="Vazirmatn" w:hAnsi="Vazirmatn" w:cs="Nazanin"/>
-          <w:sz w:val="24"/>
-          <w:szCs w:val="24"/>
-        </w:rPr>
-        <w:t>1</w:t>
-      </w:r>
-      <w:r>
-        <w:rPr>
-          <w:rFonts w:ascii="Vazirmatn" w:hAnsi="Vazirmatn" w:cs="Nazanin"/>
-          <w:sz w:val="24"/>
-          <w:szCs w:val="24"/>
-        </w:rPr>
-        <w:t xml:space="preserve">: </w:t>
-      </w:r>
-      <w:r>
-        <w:rPr>
-          <w:rFonts w:ascii="Vazirmatn" w:hAnsi="Vazirmatn" w:cs="Nazanin"/>
-          <w:sz w:val="24"/>
-          <w:szCs w:val="24"/>
-        </w:rPr>
-        <w:t>25</w:t>
-      </w:r>
-      <w:r>
-        <w:rPr>
-          <w:rFonts w:ascii="Vazirmatn" w:hAnsi="Vazirmatn" w:cs="Nazanin"/>
-          <w:sz w:val="24"/>
-          <w:szCs w:val="24"/>
-        </w:rPr>
-        <w:t xml:space="preserve"> + 50 </w:t>
+        <w:t xml:space="preserve">FF2 to FF1: 25 + 50 </w:t>
       </w:r>
       <m:oMath>
         <m:r>
@@ -1525,16 +1251,7 @@
           <w:szCs w:val="28"/>
           <w:vertAlign w:val="subscript"/>
         </w:rPr>
-        <w:t>c</w:t>
-      </w:r>
-      <w:r>
-        <w:rPr>
-          <w:rFonts w:cs="Nazanin"/>
-          <w:sz w:val="28"/>
-          <w:szCs w:val="28"/>
-          <w:vertAlign w:val="subscript"/>
-        </w:rPr>
-        <w:t>omp</w:t>
+        <w:t>comp</w:t>
       </w:r>
       <w:proofErr w:type="spellEnd"/>
       <w:r>
@@ -1687,7 +1404,7 @@
       <w:pPr>
         <w:bidi w:val="0"/>
         <w:rPr>
-          <w:rFonts w:ascii="Vazirmatn" w:hAnsi="Vazirmatn" w:cs="Nazanin" w:hint="cs"/>
+          <w:rFonts w:ascii="Vazirmatn" w:hAnsi="Vazirmatn" w:cs="Nazanin"/>
           <w:sz w:val="24"/>
           <w:szCs w:val="24"/>
           <w:rtl/>
@@ -1766,67 +1483,19 @@
       <w:pPr>
         <w:bidi w:val="0"/>
         <w:rPr>
-          <w:rFonts w:ascii="Vazirmatn" w:hAnsi="Vazirmatn" w:cs="Nazanin" w:hint="cs"/>
-          <w:sz w:val="24"/>
-          <w:szCs w:val="24"/>
-          <w:rtl/>
-        </w:rPr>
-      </w:pPr>
-      <w:r>
-        <w:rPr>
-          <w:rFonts w:ascii="Vazirmatn" w:hAnsi="Vazirmatn" w:cs="Nazanin"/>
-          <w:sz w:val="24"/>
-          <w:szCs w:val="24"/>
-        </w:rPr>
-        <w:t>FF</w:t>
-      </w:r>
-      <w:r>
-        <w:rPr>
-          <w:rFonts w:ascii="Vazirmatn" w:hAnsi="Vazirmatn" w:cs="Nazanin"/>
-          <w:sz w:val="24"/>
-          <w:szCs w:val="24"/>
-        </w:rPr>
-        <w:t>1</w:t>
-      </w:r>
-      <w:r>
-        <w:rPr>
-          <w:rFonts w:ascii="Vazirmatn" w:hAnsi="Vazirmatn" w:cs="Nazanin"/>
-          <w:sz w:val="24"/>
-          <w:szCs w:val="24"/>
-        </w:rPr>
-        <w:t xml:space="preserve"> -&gt; CL</w:t>
-      </w:r>
-      <w:r>
-        <w:rPr>
-          <w:rFonts w:ascii="Vazirmatn" w:hAnsi="Vazirmatn" w:cs="Nazanin"/>
-          <w:sz w:val="24"/>
-          <w:szCs w:val="24"/>
-        </w:rPr>
-        <w:t xml:space="preserve">1 </w:t>
-      </w:r>
-      <w:r>
-        <w:rPr>
-          <w:rFonts w:ascii="Vazirmatn" w:hAnsi="Vazirmatn" w:cs="Nazanin"/>
-          <w:sz w:val="24"/>
-          <w:szCs w:val="24"/>
-        </w:rPr>
-        <w:t>-&gt; FF</w:t>
-      </w:r>
-      <w:r>
-        <w:rPr>
-          <w:rFonts w:ascii="Vazirmatn" w:hAnsi="Vazirmatn" w:cs="Nazanin"/>
-          <w:sz w:val="24"/>
-          <w:szCs w:val="24"/>
-        </w:rPr>
-        <w:t>2</w:t>
-      </w:r>
-      <w:r>
-        <w:rPr>
-          <w:rFonts w:ascii="Vazirmatn" w:hAnsi="Vazirmatn" w:cs="Nazanin"/>
-          <w:sz w:val="24"/>
-          <w:szCs w:val="24"/>
-        </w:rPr>
-        <w:t xml:space="preserve">: </w:t>
+          <w:rFonts w:ascii="Vazirmatn" w:hAnsi="Vazirmatn" w:cs="Nazanin"/>
+          <w:sz w:val="24"/>
+          <w:szCs w:val="24"/>
+          <w:rtl/>
+        </w:rPr>
+      </w:pPr>
+      <w:r>
+        <w:rPr>
+          <w:rFonts w:ascii="Vazirmatn" w:hAnsi="Vazirmatn" w:cs="Nazanin"/>
+          <w:sz w:val="24"/>
+          <w:szCs w:val="24"/>
+        </w:rPr>
+        <w:t xml:space="preserve">FF1 -&gt; CL1 -&gt; FF2: </w:t>
       </w:r>
       <w:r>
         <w:rPr>
@@ -1922,8 +1591,28 @@
           <w:szCs w:val="24"/>
           <w:rtl/>
         </w:rPr>
-        <w:t xml:space="preserve"> </w:t>
-      </w:r>
+        <w:t xml:space="preserve"> نخواهیم داشت.</w:t>
+      </w:r>
+    </w:p>
+    <w:p>
+      <w:pPr>
+        <w:rPr>
+          <w:rFonts w:ascii="Vazirmatn" w:hAnsi="Vazirmatn" w:cs="Nazanin"/>
+          <w:sz w:val="24"/>
+          <w:szCs w:val="24"/>
+          <w:rtl/>
+        </w:rPr>
+      </w:pPr>
+    </w:p>
+    <w:p>
+      <w:pPr>
+        <w:rPr>
+          <w:rFonts w:ascii="Vazirmatn" w:hAnsi="Vazirmatn" w:cs="Nazanin"/>
+          <w:sz w:val="24"/>
+          <w:szCs w:val="24"/>
+          <w:rtl/>
+        </w:rPr>
+      </w:pPr>
       <w:r>
         <w:rPr>
           <w:rFonts w:ascii="Vazirmatn" w:hAnsi="Vazirmatn" w:cs="Nazanin" w:hint="cs"/>
@@ -1931,8 +1620,26 @@
           <w:szCs w:val="24"/>
           <w:rtl/>
         </w:rPr>
-        <w:t>ن</w:t>
-      </w:r>
+        <w:t xml:space="preserve">حالا به بررسی </w:t>
+      </w:r>
+      <w:r>
+        <w:rPr>
+          <w:rFonts w:ascii="Vazirmatn" w:hAnsi="Vazirmatn" w:cs="Nazanin"/>
+          <w:sz w:val="24"/>
+          <w:szCs w:val="24"/>
+        </w:rPr>
+        <w:t xml:space="preserve">max </w:t>
+      </w:r>
+      <w:proofErr w:type="spellStart"/>
+      <w:r>
+        <w:rPr>
+          <w:rFonts w:ascii="Vazirmatn" w:hAnsi="Vazirmatn" w:cs="Nazanin"/>
+          <w:sz w:val="24"/>
+          <w:szCs w:val="24"/>
+        </w:rPr>
+        <w:t>freq</w:t>
+      </w:r>
+      <w:proofErr w:type="spellEnd"/>
       <w:r>
         <w:rPr>
           <w:rFonts w:ascii="Vazirmatn" w:hAnsi="Vazirmatn" w:cs="Nazanin" w:hint="cs"/>
@@ -1940,18 +1647,8 @@
           <w:szCs w:val="24"/>
           <w:rtl/>
         </w:rPr>
-        <w:t>خواهیم داشت.</w:t>
-      </w:r>
-    </w:p>
-    <w:p>
-      <w:pPr>
-        <w:rPr>
-          <w:rFonts w:ascii="Vazirmatn" w:hAnsi="Vazirmatn" w:cs="Nazanin"/>
-          <w:sz w:val="24"/>
-          <w:szCs w:val="24"/>
-          <w:rtl/>
-        </w:rPr>
-      </w:pPr>
+        <w:t>ها می‌پردازیم:</w:t>
+      </w:r>
     </w:p>
     <w:p>
       <w:pPr>
@@ -1969,26 +1666,50 @@
           <w:szCs w:val="24"/>
           <w:rtl/>
         </w:rPr>
-        <w:t xml:space="preserve">حالا به بررسی </w:t>
-      </w:r>
-      <w:r>
-        <w:rPr>
-          <w:rFonts w:ascii="Vazirmatn" w:hAnsi="Vazirmatn" w:cs="Nazanin"/>
-          <w:sz w:val="24"/>
-          <w:szCs w:val="24"/>
-        </w:rPr>
-        <w:t xml:space="preserve">max </w:t>
-      </w:r>
-      <w:proofErr w:type="spellStart"/>
-      <w:r>
-        <w:rPr>
-          <w:rFonts w:ascii="Vazirmatn" w:hAnsi="Vazirmatn" w:cs="Nazanin"/>
-          <w:sz w:val="24"/>
-          <w:szCs w:val="24"/>
-        </w:rPr>
-        <w:t>freq</w:t>
-      </w:r>
-      <w:proofErr w:type="spellEnd"/>
+        <w:t>در حالت اول (</w:t>
+      </w:r>
+      <w:r>
+        <w:rPr>
+          <w:rFonts w:ascii="Vazirmatn" w:hAnsi="Vazirmatn" w:cs="Nazanin"/>
+          <w:sz w:val="24"/>
+          <w:szCs w:val="24"/>
+        </w:rPr>
+        <w:t>t</w:t>
+      </w:r>
+      <w:r>
+        <w:rPr>
+          <w:rFonts w:ascii="Vazirmatn" w:hAnsi="Vazirmatn" w:cs="Nazanin"/>
+          <w:sz w:val="24"/>
+          <w:szCs w:val="24"/>
+          <w:vertAlign w:val="subscript"/>
+        </w:rPr>
+        <w:t>clk1</w:t>
+      </w:r>
+      <w:r>
+        <w:rPr>
+          <w:rFonts w:ascii="Vazirmatn" w:hAnsi="Vazirmatn" w:cs="Nazanin"/>
+          <w:sz w:val="24"/>
+          <w:szCs w:val="24"/>
+        </w:rPr>
+        <w:t xml:space="preserve"> – t</w:t>
+      </w:r>
+      <w:r>
+        <w:rPr>
+          <w:rFonts w:ascii="Vazirmatn" w:hAnsi="Vazirmatn" w:cs="Nazanin"/>
+          <w:sz w:val="24"/>
+          <w:szCs w:val="24"/>
+          <w:vertAlign w:val="subscript"/>
+        </w:rPr>
+        <w:t>clk2</w:t>
+      </w:r>
+      <w:r>
+        <w:rPr>
+          <w:rFonts w:ascii="Vazirmatn" w:hAnsi="Vazirmatn" w:cs="Nazanin"/>
+          <w:sz w:val="24"/>
+          <w:szCs w:val="24"/>
+        </w:rPr>
+        <w:t xml:space="preserve"> = 60</w:t>
+      </w:r>
       <w:r>
         <w:rPr>
           <w:rFonts w:ascii="Vazirmatn" w:hAnsi="Vazirmatn" w:cs="Nazanin" w:hint="cs"/>
@@ -1996,76 +1717,6 @@
           <w:szCs w:val="24"/>
           <w:rtl/>
         </w:rPr>
-        <w:t>ها می‌پردازیم:</w:t>
-      </w:r>
-    </w:p>
-    <w:p>
-      <w:pPr>
-        <w:rPr>
-          <w:rFonts w:ascii="Vazirmatn" w:hAnsi="Vazirmatn" w:cs="Nazanin"/>
-          <w:sz w:val="24"/>
-          <w:szCs w:val="24"/>
-          <w:rtl/>
-        </w:rPr>
-      </w:pPr>
-      <w:r>
-        <w:rPr>
-          <w:rFonts w:ascii="Vazirmatn" w:hAnsi="Vazirmatn" w:cs="Nazanin" w:hint="cs"/>
-          <w:sz w:val="24"/>
-          <w:szCs w:val="24"/>
-          <w:rtl/>
-        </w:rPr>
-        <w:t>در حالت اول (</w:t>
-      </w:r>
-      <w:r>
-        <w:rPr>
-          <w:rFonts w:ascii="Vazirmatn" w:hAnsi="Vazirmatn" w:cs="Nazanin"/>
-          <w:sz w:val="24"/>
-          <w:szCs w:val="24"/>
-        </w:rPr>
-        <w:t>t</w:t>
-      </w:r>
-      <w:r>
-        <w:rPr>
-          <w:rFonts w:ascii="Vazirmatn" w:hAnsi="Vazirmatn" w:cs="Nazanin"/>
-          <w:sz w:val="24"/>
-          <w:szCs w:val="24"/>
-          <w:vertAlign w:val="subscript"/>
-        </w:rPr>
-        <w:t>clk1</w:t>
-      </w:r>
-      <w:r>
-        <w:rPr>
-          <w:rFonts w:ascii="Vazirmatn" w:hAnsi="Vazirmatn" w:cs="Nazanin"/>
-          <w:sz w:val="24"/>
-          <w:szCs w:val="24"/>
-        </w:rPr>
-        <w:t xml:space="preserve"> – t</w:t>
-      </w:r>
-      <w:r>
-        <w:rPr>
-          <w:rFonts w:ascii="Vazirmatn" w:hAnsi="Vazirmatn" w:cs="Nazanin"/>
-          <w:sz w:val="24"/>
-          <w:szCs w:val="24"/>
-          <w:vertAlign w:val="subscript"/>
-        </w:rPr>
-        <w:t>clk2</w:t>
-      </w:r>
-      <w:r>
-        <w:rPr>
-          <w:rFonts w:ascii="Vazirmatn" w:hAnsi="Vazirmatn" w:cs="Nazanin"/>
-          <w:sz w:val="24"/>
-          <w:szCs w:val="24"/>
-        </w:rPr>
-        <w:t xml:space="preserve"> = 60</w:t>
-      </w:r>
-      <w:r>
-        <w:rPr>
-          <w:rFonts w:ascii="Vazirmatn" w:hAnsi="Vazirmatn" w:cs="Nazanin" w:hint="cs"/>
-          <w:sz w:val="24"/>
-          <w:szCs w:val="24"/>
-          <w:rtl/>
-        </w:rPr>
         <w:t>)، مسیر اول ماکسیمم مقدار را داشت و ماکسیمم مقدار ممکن (۶۰) نیز به آن اضافه شده است پس همچنان ماکسیمم مقدار ممکن باقی می‌ماند:</w:t>
       </w:r>
     </w:p>
@@ -2084,23 +1735,7 @@
           <w:sz w:val="24"/>
           <w:szCs w:val="24"/>
         </w:rPr>
-        <w:t xml:space="preserve">50 + 500 + 25 </w:t>
-      </w:r>
-      <w:r>
-        <w:rPr>
-          <w:rFonts w:ascii="Vazirmatn" w:hAnsi="Vazirmatn" w:cs="Nazanin"/>
-          <w:sz w:val="24"/>
-          <w:szCs w:val="24"/>
-        </w:rPr>
-        <w:t>+</w:t>
-      </w:r>
-      <w:r>
-        <w:rPr>
-          <w:rFonts w:ascii="Vazirmatn" w:hAnsi="Vazirmatn" w:cs="Nazanin"/>
-          <w:sz w:val="24"/>
-          <w:szCs w:val="24"/>
-        </w:rPr>
-        <w:t xml:space="preserve"> 60 </w:t>
+        <w:t xml:space="preserve">50 + 500 + 25 + 60 </w:t>
       </w:r>
       <m:oMath>
         <m:r>
@@ -2110,16 +1745,7 @@
             <w:szCs w:val="28"/>
             <w:vertAlign w:val="subscript"/>
           </w:rPr>
-          <m:t>≤</m:t>
-        </m:r>
-        <m:r>
-          <w:rPr>
-            <w:rFonts w:ascii="Cambria Math" w:eastAsiaTheme="minorEastAsia" w:hAnsi="Cambria Math" w:cs="Nazanin"/>
-            <w:sz w:val="28"/>
-            <w:szCs w:val="28"/>
-            <w:vertAlign w:val="subscript"/>
-          </w:rPr>
-          <m:t xml:space="preserve"> </m:t>
+          <m:t xml:space="preserve">≤ </m:t>
         </m:r>
       </m:oMath>
       <w:r>
@@ -2146,7 +1772,7 @@
       <w:pPr>
         <w:bidi w:val="0"/>
         <w:rPr>
-          <w:rFonts w:ascii="Vazirmatn" w:hAnsi="Vazirmatn" w:cs="Nazanin" w:hint="cs"/>
+          <w:rFonts w:ascii="Vazirmatn" w:hAnsi="Vazirmatn" w:cs="Nazanin"/>
           <w:sz w:val="24"/>
           <w:szCs w:val="24"/>
           <w:rtl/>
@@ -2168,16 +1794,7 @@
             <w:szCs w:val="28"/>
             <w:vertAlign w:val="subscript"/>
           </w:rPr>
-          <m:t>≤</m:t>
-        </m:r>
-        <m:r>
-          <w:rPr>
-            <w:rFonts w:ascii="Cambria Math" w:eastAsiaTheme="minorEastAsia" w:hAnsi="Cambria Math" w:cs="Nazanin"/>
-            <w:sz w:val="28"/>
-            <w:szCs w:val="28"/>
-            <w:vertAlign w:val="subscript"/>
-          </w:rPr>
-          <m:t xml:space="preserve"> </m:t>
+          <m:t xml:space="preserve">≤ </m:t>
         </m:r>
       </m:oMath>
       <w:r>
@@ -2330,16 +1947,7 @@
           <w:szCs w:val="24"/>
           <w:rtl/>
         </w:rPr>
-        <w:t>)،</w:t>
-      </w:r>
-      <w:r>
-        <w:rPr>
-          <w:rFonts w:ascii="Vazirmatn" w:hAnsi="Vazirmatn" w:cs="Nazanin" w:hint="cs"/>
-          <w:sz w:val="24"/>
-          <w:szCs w:val="24"/>
-          <w:rtl/>
-        </w:rPr>
-        <w:t xml:space="preserve"> داریم:</w:t>
+        <w:t>)، داریم:</w:t>
       </w:r>
     </w:p>
     <w:p>
@@ -2367,16 +1975,7 @@
             <w:szCs w:val="28"/>
             <w:vertAlign w:val="subscript"/>
           </w:rPr>
-          <m:t>≤</m:t>
-        </m:r>
-        <m:r>
-          <w:rPr>
-            <w:rFonts w:ascii="Cambria Math" w:eastAsiaTheme="minorEastAsia" w:hAnsi="Cambria Math" w:cs="Nazanin"/>
-            <w:sz w:val="28"/>
-            <w:szCs w:val="28"/>
-            <w:vertAlign w:val="subscript"/>
-          </w:rPr>
-          <m:t xml:space="preserve"> </m:t>
+          <m:t xml:space="preserve">≤ </m:t>
         </m:r>
       </m:oMath>
       <w:r>
@@ -2414,39 +2013,7 @@
           <w:sz w:val="24"/>
           <w:szCs w:val="24"/>
         </w:rPr>
-        <w:t xml:space="preserve">50 + </w:t>
-      </w:r>
-      <w:r>
-        <w:rPr>
-          <w:rFonts w:ascii="Vazirmatn" w:hAnsi="Vazirmatn" w:cs="Nazanin"/>
-          <w:sz w:val="24"/>
-          <w:szCs w:val="24"/>
-        </w:rPr>
-        <w:t>250</w:t>
-      </w:r>
-      <w:r>
-        <w:rPr>
-          <w:rFonts w:ascii="Vazirmatn" w:hAnsi="Vazirmatn" w:cs="Nazanin"/>
-          <w:sz w:val="24"/>
-          <w:szCs w:val="24"/>
-        </w:rPr>
-        <w:t xml:space="preserve"> + 25 </w:t>
-      </w:r>
-      <w:r>
-        <w:rPr>
-          <w:rFonts w:ascii="Vazirmatn" w:hAnsi="Vazirmatn" w:cs="Nazanin"/>
-          <w:sz w:val="24"/>
-          <w:szCs w:val="24"/>
-        </w:rPr>
-        <w:t>+</w:t>
-      </w:r>
-      <w:r>
-        <w:rPr>
-          <w:rFonts w:ascii="Vazirmatn" w:hAnsi="Vazirmatn" w:cs="Nazanin"/>
-          <w:sz w:val="24"/>
-          <w:szCs w:val="24"/>
-        </w:rPr>
-        <w:t xml:space="preserve"> 60 </w:t>
+        <w:t xml:space="preserve">50 + 250 + 25 + 60 </w:t>
       </w:r>
       <m:oMath>
         <m:r>
@@ -2456,16 +2023,7 @@
             <w:szCs w:val="28"/>
             <w:vertAlign w:val="subscript"/>
           </w:rPr>
-          <m:t>≤</m:t>
-        </m:r>
-        <m:r>
-          <w:rPr>
-            <w:rFonts w:ascii="Cambria Math" w:eastAsiaTheme="minorEastAsia" w:hAnsi="Cambria Math" w:cs="Nazanin"/>
-            <w:sz w:val="28"/>
-            <w:szCs w:val="28"/>
-            <w:vertAlign w:val="subscript"/>
-          </w:rPr>
-          <m:t xml:space="preserve"> </m:t>
+          <m:t xml:space="preserve">≤ </m:t>
         </m:r>
       </m:oMath>
       <w:r>
@@ -2503,39 +2061,7 @@
           <w:sz w:val="24"/>
           <w:szCs w:val="24"/>
         </w:rPr>
-        <w:t xml:space="preserve">50 + </w:t>
-      </w:r>
-      <w:r>
-        <w:rPr>
-          <w:rFonts w:ascii="Vazirmatn" w:hAnsi="Vazirmatn" w:cs="Nazanin"/>
-          <w:sz w:val="24"/>
-          <w:szCs w:val="24"/>
-        </w:rPr>
-        <w:t>250</w:t>
-      </w:r>
-      <w:r>
-        <w:rPr>
-          <w:rFonts w:ascii="Vazirmatn" w:hAnsi="Vazirmatn" w:cs="Nazanin"/>
-          <w:sz w:val="24"/>
-          <w:szCs w:val="24"/>
-        </w:rPr>
-        <w:t xml:space="preserve"> + 25 – </w:t>
-      </w:r>
-      <w:r>
-        <w:rPr>
-          <w:rFonts w:ascii="Vazirmatn" w:hAnsi="Vazirmatn" w:cs="Nazanin"/>
-          <w:sz w:val="24"/>
-          <w:szCs w:val="24"/>
-        </w:rPr>
-        <w:t>0</w:t>
-      </w:r>
-      <w:r>
-        <w:rPr>
-          <w:rFonts w:ascii="Vazirmatn" w:hAnsi="Vazirmatn" w:cs="Nazanin"/>
-          <w:sz w:val="24"/>
-          <w:szCs w:val="24"/>
-        </w:rPr>
-        <w:t xml:space="preserve"> </w:t>
+        <w:t xml:space="preserve">50 + 250 + 25 – 0 </w:t>
       </w:r>
       <m:oMath>
         <m:r>
@@ -2545,16 +2071,7 @@
             <w:szCs w:val="28"/>
             <w:vertAlign w:val="subscript"/>
           </w:rPr>
-          <m:t>≤</m:t>
-        </m:r>
-        <m:r>
-          <w:rPr>
-            <w:rFonts w:ascii="Cambria Math" w:eastAsiaTheme="minorEastAsia" w:hAnsi="Cambria Math" w:cs="Nazanin"/>
-            <w:sz w:val="28"/>
-            <w:szCs w:val="28"/>
-            <w:vertAlign w:val="subscript"/>
-          </w:rPr>
-          <m:t xml:space="preserve"> </m:t>
+          <m:t xml:space="preserve">≤ </m:t>
         </m:r>
       </m:oMath>
       <w:r>
@@ -2592,39 +2109,7 @@
           <w:sz w:val="24"/>
           <w:szCs w:val="24"/>
         </w:rPr>
-        <w:t xml:space="preserve">50 + </w:t>
-      </w:r>
-      <w:r>
-        <w:rPr>
-          <w:rFonts w:ascii="Vazirmatn" w:hAnsi="Vazirmatn" w:cs="Nazanin"/>
-          <w:sz w:val="24"/>
-          <w:szCs w:val="24"/>
-        </w:rPr>
-        <w:t>300</w:t>
-      </w:r>
-      <w:r>
-        <w:rPr>
-          <w:rFonts w:ascii="Vazirmatn" w:hAnsi="Vazirmatn" w:cs="Nazanin"/>
-          <w:sz w:val="24"/>
-          <w:szCs w:val="24"/>
-        </w:rPr>
-        <w:t xml:space="preserve"> + 25 </w:t>
-      </w:r>
-      <w:r>
-        <w:rPr>
-          <w:rFonts w:ascii="Vazirmatn" w:hAnsi="Vazirmatn" w:cs="Nazanin"/>
-          <w:sz w:val="24"/>
-          <w:szCs w:val="24"/>
-        </w:rPr>
-        <w:t>+</w:t>
-      </w:r>
-      <w:r>
-        <w:rPr>
-          <w:rFonts w:ascii="Vazirmatn" w:hAnsi="Vazirmatn" w:cs="Nazanin"/>
-          <w:sz w:val="24"/>
-          <w:szCs w:val="24"/>
-        </w:rPr>
-        <w:t xml:space="preserve"> 60 </w:t>
+        <w:t xml:space="preserve">50 + 300 + 25 + 60 </w:t>
       </w:r>
       <m:oMath>
         <m:r>
@@ -2634,16 +2119,7 @@
             <w:szCs w:val="28"/>
             <w:vertAlign w:val="subscript"/>
           </w:rPr>
-          <m:t>≤</m:t>
-        </m:r>
-        <m:r>
-          <w:rPr>
-            <w:rFonts w:ascii="Cambria Math" w:eastAsiaTheme="minorEastAsia" w:hAnsi="Cambria Math" w:cs="Nazanin"/>
-            <w:sz w:val="28"/>
-            <w:szCs w:val="28"/>
-            <w:vertAlign w:val="subscript"/>
-          </w:rPr>
-          <m:t xml:space="preserve"> </m:t>
+          <m:t xml:space="preserve">≤ </m:t>
         </m:r>
       </m:oMath>
       <w:r>
@@ -2681,15 +2157,7 @@
           <w:sz w:val="24"/>
           <w:szCs w:val="24"/>
         </w:rPr>
-        <w:t xml:space="preserve">Minimum clock period = </w:t>
-      </w:r>
-      <w:r>
-        <w:rPr>
-          <w:rFonts w:ascii="Vazirmatn" w:hAnsi="Vazirmatn" w:cs="Nazanin"/>
-          <w:sz w:val="24"/>
-          <w:szCs w:val="24"/>
-        </w:rPr>
-        <w:t>515</w:t>
+        <w:t>Minimum clock period = 515</w:t>
       </w:r>
       <w:r>
         <w:rPr>
@@ -2716,54 +2184,8 @@
           <w:sz w:val="24"/>
           <w:szCs w:val="24"/>
         </w:rPr>
-        <w:t xml:space="preserve"> = 1.</w:t>
-      </w:r>
-      <w:r>
-        <w:rPr>
-          <w:rFonts w:ascii="Vazirmatn" w:hAnsi="Vazirmatn" w:cs="Nazanin"/>
-          <w:sz w:val="24"/>
-          <w:szCs w:val="24"/>
-        </w:rPr>
-        <w:t>94</w:t>
-      </w:r>
-      <w:r>
-        <w:rPr>
-          <w:rFonts w:ascii="Vazirmatn" w:hAnsi="Vazirmatn" w:cs="Nazanin"/>
-          <w:sz w:val="24"/>
-          <w:szCs w:val="24"/>
-        </w:rPr>
-        <w:t xml:space="preserve"> GHz</w:t>
-      </w:r>
-    </w:p>
-    <w:p>
-      <w:pPr>
-        <w:bidi w:val="0"/>
-        <w:rPr>
-          <w:rFonts w:ascii="Vazirmatn" w:hAnsi="Vazirmatn" w:cs="Nazanin"/>
-          <w:sz w:val="24"/>
-          <w:szCs w:val="24"/>
-        </w:rPr>
-      </w:pPr>
-    </w:p>
-    <w:p>
-      <w:pPr>
-        <w:bidi w:val="0"/>
-        <w:rPr>
-          <w:rFonts w:ascii="Vazirmatn" w:hAnsi="Vazirmatn" w:cs="Nazanin"/>
-          <w:sz w:val="24"/>
-          <w:szCs w:val="24"/>
-        </w:rPr>
-      </w:pPr>
-    </w:p>
-    <w:p>
-      <w:pPr>
-        <w:bidi w:val="0"/>
-        <w:rPr>
-          <w:rFonts w:ascii="Vazirmatn" w:hAnsi="Vazirmatn" w:cs="Nazanin"/>
-          <w:sz w:val="24"/>
-          <w:szCs w:val="24"/>
-        </w:rPr>
-      </w:pPr>
+        <w:t xml:space="preserve"> = 1.94 GHz</w:t>
+      </w:r>
     </w:p>
     <w:sectPr>
       <w:pgSz w:w="11906" w:h="16838"/>

</xml_diff>